<commit_message>
Manual de Qualidade_ Regras e algumas correçoes
</commit_message>
<xml_diff>
--- a/MQ_EDIT.docx
+++ b/MQ_EDIT.docx
@@ -21370,7 +21370,19 @@
           <w:szCs w:val="36"/>
           <w:lang w:eastAsia="pt-PT"/>
         </w:rPr>
-        <w:t>3.4.1 MQ_PM_ PLANEAR</w:t>
+        <w:t>4</w:t>
+      </w:r>
+      <w:r>
+        <w:rPr>
+          <w:rFonts w:ascii="Montserrat" w:eastAsia="Times New Roman" w:hAnsi="Montserrat" w:cs="Times New Roman"/>
+          <w:b/>
+          <w:bCs/>
+          <w:color w:val="000000"/>
+          <w:sz w:val="36"/>
+          <w:szCs w:val="36"/>
+          <w:lang w:eastAsia="pt-PT"/>
+        </w:rPr>
+        <w:t>.4.1 MQ_PM_ PLANEAR</w:t>
       </w:r>
     </w:p>
     <w:p>
@@ -23485,7 +23497,19 @@
           <w:szCs w:val="36"/>
           <w:lang w:eastAsia="pt-PT"/>
         </w:rPr>
-        <w:t>3.4.2 MQ_PM_ORGANIZACAO</w:t>
+        <w:t>4</w:t>
+      </w:r>
+      <w:r>
+        <w:rPr>
+          <w:rFonts w:ascii="Montserrat" w:eastAsia="Times New Roman" w:hAnsi="Montserrat" w:cs="Times New Roman"/>
+          <w:b/>
+          <w:bCs/>
+          <w:color w:val="000000"/>
+          <w:sz w:val="36"/>
+          <w:szCs w:val="36"/>
+          <w:lang w:eastAsia="pt-PT"/>
+        </w:rPr>
+        <w:t>.4.2 MQ_PM_ORGANIZACAO</w:t>
       </w:r>
     </w:p>
     <w:p>
@@ -24765,7 +24789,19 @@
           <w:szCs w:val="36"/>
           <w:lang w:eastAsia="pt-PT"/>
         </w:rPr>
-        <w:t>3.4.3 MQ_PM_REUNIOES</w:t>
+        <w:t>4</w:t>
+      </w:r>
+      <w:r>
+        <w:rPr>
+          <w:rFonts w:ascii="Montserrat" w:eastAsia="Times New Roman" w:hAnsi="Montserrat" w:cs="Times New Roman"/>
+          <w:b/>
+          <w:bCs/>
+          <w:color w:val="000000"/>
+          <w:sz w:val="36"/>
+          <w:szCs w:val="36"/>
+          <w:lang w:eastAsia="pt-PT"/>
+        </w:rPr>
+        <w:t>.4.3 MQ_PM_REUNIOES</w:t>
       </w:r>
     </w:p>
     <w:p>
@@ -26602,7 +26638,19 @@
           <w:szCs w:val="36"/>
           <w:lang w:eastAsia="pt-PT"/>
         </w:rPr>
-        <w:t>3.4.4 MQ_PM_SUPERVISAO</w:t>
+        <w:t>4</w:t>
+      </w:r>
+      <w:r>
+        <w:rPr>
+          <w:rFonts w:ascii="Montserrat" w:eastAsia="Times New Roman" w:hAnsi="Montserrat" w:cs="Times New Roman"/>
+          <w:b/>
+          <w:bCs/>
+          <w:color w:val="000000"/>
+          <w:sz w:val="36"/>
+          <w:szCs w:val="36"/>
+          <w:lang w:eastAsia="pt-PT"/>
+        </w:rPr>
+        <w:t>.4.4 MQ_PM_SUPERVISAO</w:t>
       </w:r>
     </w:p>
     <w:p>
@@ -28158,8 +28206,6 @@
           <w:lang w:eastAsia="pt-PT"/>
         </w:rPr>
       </w:pPr>
-      <w:bookmarkStart w:id="10" w:name="_GoBack"/>
-      <w:bookmarkEnd w:id="10"/>
     </w:p>
     <w:p>
       <w:pPr>
@@ -28259,7 +28305,19 @@
           <w:szCs w:val="36"/>
           <w:lang w:eastAsia="pt-PT"/>
         </w:rPr>
-        <w:t>3.4.6 MQ_PM_TAREFAS</w:t>
+        <w:t>4</w:t>
+      </w:r>
+      <w:r>
+        <w:rPr>
+          <w:rFonts w:ascii="Montserrat" w:eastAsia="Times New Roman" w:hAnsi="Montserrat" w:cs="Times New Roman"/>
+          <w:b/>
+          <w:bCs/>
+          <w:color w:val="000000"/>
+          <w:sz w:val="36"/>
+          <w:szCs w:val="36"/>
+          <w:lang w:eastAsia="pt-PT"/>
+        </w:rPr>
+        <w:t>.4.6 MQ_PM_TAREFAS</w:t>
       </w:r>
     </w:p>
     <w:p>
@@ -30142,7 +30200,19 @@
           <w:szCs w:val="36"/>
           <w:lang w:eastAsia="pt-PT"/>
         </w:rPr>
-        <w:t>3.4.7 MQ_PM_RISCOS</w:t>
+        <w:t>4</w:t>
+      </w:r>
+      <w:r>
+        <w:rPr>
+          <w:rFonts w:ascii="Montserrat" w:eastAsia="Times New Roman" w:hAnsi="Montserrat" w:cs="Times New Roman"/>
+          <w:b/>
+          <w:bCs/>
+          <w:color w:val="000000"/>
+          <w:sz w:val="36"/>
+          <w:szCs w:val="36"/>
+          <w:lang w:eastAsia="pt-PT"/>
+        </w:rPr>
+        <w:t>.4.7 MQ_PM_RISCOS</w:t>
       </w:r>
     </w:p>
     <w:p>
@@ -30344,14 +30414,8 @@
         </w:rPr>
         <w:tab/>
       </w:r>
-      <w:r>
-        <w:rPr>
-          <w:rFonts w:ascii="Nunito" w:eastAsia="Times New Roman" w:hAnsi="Nunito" w:cs="Times New Roman"/>
-          <w:color w:val="000000"/>
-          <w:lang w:eastAsia="pt-PT"/>
-        </w:rPr>
-        <w:tab/>
-      </w:r>
+      <w:bookmarkStart w:id="10" w:name="_GoBack"/>
+      <w:bookmarkEnd w:id="10"/>
       <w:r>
         <w:rPr>
           <w:rFonts w:ascii="Montserrat" w:eastAsia="Times New Roman" w:hAnsi="Montserrat" w:cs="Times New Roman"/>
@@ -31196,21 +31260,25 @@
       <w:pPr>
         <w:pStyle w:val="Ttulo2"/>
         <w:numPr>
-          <w:ilvl w:val="1"/>
-          <w:numId w:val="1"/>
+          <w:ilvl w:val="0"/>
+          <w:numId w:val="37"/>
         </w:numPr>
         <w:tabs>
           <w:tab w:val="left" w:pos="887"/>
         </w:tabs>
-        <w:ind w:left="886" w:hanging="606"/>
       </w:pPr>
       <w:bookmarkStart w:id="11" w:name="_TOC_250009"/>
+      <w:proofErr w:type="gramStart"/>
       <w:r>
         <w:t>Ambiente</w:t>
       </w:r>
       <w:bookmarkEnd w:id="11"/>
       <w:r>
-        <w:t>(ENV)</w:t>
+        <w:t>(</w:t>
+      </w:r>
+      <w:proofErr w:type="gramEnd"/>
+      <w:r>
+        <w:t>ENV)</w:t>
       </w:r>
     </w:p>
     <w:p>
@@ -40748,7 +40816,7 @@
 </file>
 
 <file path=customXml/itemProps1.xml><?xml version="1.0" encoding="utf-8"?>
-<ds:datastoreItem xmlns:ds="http://schemas.openxmlformats.org/officeDocument/2006/customXml" ds:itemID="{BCB72DFD-631C-4DBB-ACEC-44A612098393}">
+<ds:datastoreItem xmlns:ds="http://schemas.openxmlformats.org/officeDocument/2006/customXml" ds:itemID="{204F0A21-2A8C-474B-B952-98548434E0B2}">
   <ds:schemaRefs>
     <ds:schemaRef ds:uri="http://schemas.openxmlformats.org/officeDocument/2006/bibliography"/>
   </ds:schemaRefs>

</xml_diff>